<commit_message>
fixed error in pagebreak for docx
</commit_message>
<xml_diff>
--- a/output/example.docx
+++ b/output/example.docx
@@ -41,7 +41,7 @@
         <w:pStyle w:val="Date"/>
       </w:pPr>
       <w:r>
-        <w:t xml:space="preserve">2024-10-25</w:t>
+        <w:t xml:space="preserve">2024-10-28</w:t>
       </w:r>
     </w:p>
     <w:bookmarkStart w:id="20" w:name="introduction"/>
@@ -66,7 +66,7 @@
         <w:pStyle w:val="BodyText"/>
       </w:pPr>
       <w:r>
-        <w:t xml:space="preserve">In Experiment 1, we can see the results in Figures 1-3 and Figure 1. Also, here we illustrate an important finding (Figures 2-4, Table 1, Supplementary Figure 1, Supplementary Tables 1-2).</w:t>
+        <w:t xml:space="preserve">In Experiment 1, we can see the results in Figures 1-4 and Figure 2. Also, here we illustrate an important finding (Figures 1, 3-4, Table 1, Supplementary Figure 1, Supplementary Tables 1-2).</w:t>
       </w:r>
     </w:p>
     <w:p>
@@ -126,7 +126,7 @@
         <w:pStyle w:val="FirstParagraph"/>
       </w:pPr>
       <w:r>
-        <w:t xml:space="preserve">The results show a significant improvement when comparing different methods. Figure 4 and Figure 1 highlight the trends observed.</w:t>
+        <w:t xml:space="preserve">The results show a significant improvement when comparing different methods. Figure 1 and Figure 2 highlight the trends observed.</w:t>
       </w:r>
     </w:p>
     <w:p>
@@ -371,7 +371,7 @@
           <wp:inline>
             <wp:extent cx="5334000" cy="4267200"/>
             <wp:effectExtent b="0" l="0" r="0" t="0"/>
-            <wp:docPr descr="Figure 4.  More data." title="" id="24" name="Picture"/>
+            <wp:docPr descr="Figure 1.  More data." title="" id="24" name="Picture"/>
             <a:graphic>
               <a:graphicData uri="http://schemas.openxmlformats.org/drawingml/2006/picture">
                 <pic:pic>
@@ -414,7 +414,7 @@
         <w:pStyle w:val="ImageCaption"/>
       </w:pPr>
       <w:r>
-        <w:t xml:space="preserve">Figure 4.  More data.</w:t>
+        <w:t xml:space="preserve">Figure 1.  More data.</w:t>
       </w:r>
     </w:p>
     <w:p>

</xml_diff>